<commit_message>
chore: update template files
</commit_message>
<xml_diff>
--- a/template.docx
+++ b/template.docx
@@ -5,10 +5,15 @@
     <w:p>
       <w:pPr>
         <w:jc w:val="center"/>
-        <w:rPr/>
+        <w:rPr>
+          <w:sz w:val="27"/>
+          <w:szCs w:val="27"/>
+        </w:rPr>
       </w:pPr>
       <w:r>
         <w:rPr>
+          <w:sz w:val="27"/>
+          <w:szCs w:val="27"/>
           <w:rtl w:val="0"/>
         </w:rPr>
         <w:t xml:space="preserve">Hello dear .NAME_TEMPLATE!</w:t>
@@ -17,47 +22,48 @@
     <w:p>
       <w:pPr>
         <w:jc w:val="center"/>
-        <w:rPr/>
+        <w:rPr>
+          <w:sz w:val="27"/>
+          <w:szCs w:val="27"/>
+        </w:rPr>
       </w:pPr>
       <w:r>
         <w:rPr>
+          <w:sz w:val="27"/>
+          <w:szCs w:val="27"/>
           <w:rtl w:val="0"/>
         </w:rPr>
+        <w:t xml:space="preserve">We know you live in .ADDRESS_TEMPLATE and aged .AGE_TEMPLATE!</w:t>
       </w:r>
     </w:p>
     <w:p>
       <w:pPr>
         <w:jc w:val="center"/>
-        <w:rPr/>
+        <w:rPr>
+          <w:sz w:val="27"/>
+          <w:szCs w:val="27"/>
+        </w:rPr>
       </w:pPr>
       <w:r>
         <w:rPr>
+          <w:sz w:val="27"/>
+          <w:szCs w:val="27"/>
           <w:rtl w:val="0"/>
         </w:rPr>
-        <w:t xml:space="preserve">We know you live at .ADDRESS_TEMPLATE and aged .AGE_TEMPLATE!</w:t>
+        <w:t xml:space="preserve">YOU CANNOT HIDE FROM US!</w:t>
       </w:r>
     </w:p>
     <w:p>
       <w:pPr>
-        <w:jc w:val="center"/>
-        <w:rPr/>
+        <w:rPr>
+          <w:sz w:val="32"/>
+          <w:szCs w:val="32"/>
+        </w:rPr>
       </w:pPr>
       <w:r>
         <w:rPr>
           <w:rtl w:val="0"/>
         </w:rPr>
-      </w:r>
-    </w:p>
-    <w:p>
-      <w:pPr>
-        <w:jc w:val="center"/>
-        <w:rPr/>
-      </w:pPr>
-      <w:r>
-        <w:rPr>
-          <w:rtl w:val="0"/>
-        </w:rPr>
-        <w:t xml:space="preserve">YOU CANNOT HIDE FROM US!</w:t>
       </w:r>
     </w:p>
     <w:sectPr>

</xml_diff>